<commit_message>
updates to week2 SDA
</commit_message>
<xml_diff>
--- a/static/files/SDA/week2/take_home_exercise_week_2.docx
+++ b/static/files/SDA/week2/take_home_exercise_week_2.docx
@@ -15,11 +15,24 @@
           <w:lang w:val="en-US"/>
         </w:rPr>
       </w:pPr>
-      <w:r>
-        <w:rPr>
-          <w:lang w:val="en-US"/>
-        </w:rPr>
-        <w:t>Survey analysis – exercises –Peter Lugtig</w:t>
+      <w:bookmarkStart w:id="0" w:name="_GoBack"/>
+      <w:r>
+        <w:rPr>
+          <w:lang w:val="en-US"/>
+        </w:rPr>
+        <w:t xml:space="preserve">Survey </w:t>
+      </w:r>
+      <w:r>
+        <w:rPr>
+          <w:lang w:val="en-US"/>
+        </w:rPr>
+        <w:t xml:space="preserve">Data </w:t>
+      </w:r>
+      <w:r>
+        <w:rPr>
+          <w:lang w:val="en-US"/>
+        </w:rPr>
+        <w:t>analysis –Peter Lugtig</w:t>
       </w:r>
       <w:r>
         <w:rPr>
@@ -31,9 +44,10 @@
         <w:rPr>
           <w:lang w:val="en-US"/>
         </w:rPr>
-        <w:t>28 July 2021</w:t>
-      </w:r>
-    </w:p>
+        <w:t>3 Sep 2022</w:t>
+      </w:r>
+    </w:p>
+    <w:bookmarkEnd w:id="0"/>
     <w:p>
       <w:pPr>
         <w:rPr>
@@ -68,7 +82,7 @@
           <w:b/>
           <w:lang w:val="en-US"/>
         </w:rPr>
-        <w:t>38</w:t>
+        <w:t>2</w:t>
       </w:r>
       <w:r>
         <w:rPr>
@@ -84,38 +98,31 @@
           <w:lang w:val="en-US"/>
         </w:rPr>
       </w:pPr>
-    </w:p>
-    <w:p>
-      <w:pPr>
-        <w:rPr>
-          <w:lang w:val="en-US"/>
-        </w:rPr>
-      </w:pPr>
-      <w:r>
-        <w:rPr>
-          <w:lang w:val="en-US"/>
-        </w:rPr>
-        <w:t xml:space="preserve">Welcome. </w:t>
-      </w:r>
-      <w:r>
-        <w:rPr>
-          <w:lang w:val="en-US"/>
-        </w:rPr>
-        <w:t xml:space="preserve">From today on, we will do exercises in R. We will do such R exercises almost every week from now on, both at home and in class. One reason is that we try to teach you R quickly, and the best way to learn a new software package is to use it a lot. A second reason is that you will need sophisticated software for the more complicated and real-life situations where you will want to draw samples or </w:t>
-      </w:r>
-      <w:proofErr w:type="spellStart"/>
-      <w:r>
-        <w:rPr>
-          <w:lang w:val="en-US"/>
-        </w:rPr>
-        <w:t>analyse</w:t>
-      </w:r>
-      <w:proofErr w:type="spellEnd"/>
-      <w:r>
-        <w:rPr>
-          <w:lang w:val="en-US"/>
-        </w:rPr>
-        <w:t xml:space="preserve"> complex survey datasets that we will encounter in this course. STATA and R are currently the best software packages fo</w:t>
+      <w:r>
+        <w:rPr>
+          <w:lang w:val="en-US"/>
+        </w:rPr>
+        <w:t>(as with all take home exercises, finish this exercise before the start of the next class)</w:t>
+      </w:r>
+    </w:p>
+    <w:p>
+      <w:pPr>
+        <w:rPr>
+          <w:lang w:val="en-US"/>
+        </w:rPr>
+      </w:pPr>
+    </w:p>
+    <w:p>
+      <w:pPr>
+        <w:rPr>
+          <w:lang w:val="en-US"/>
+        </w:rPr>
+      </w:pPr>
+      <w:r>
+        <w:rPr>
+          <w:lang w:val="en-US"/>
+        </w:rPr>
+        <w:t>From today on, we will do exercises in R. We will do such R exercises almost every week from now on, both at home and in class. One reason is that we try to teach you R quickly, and the best way to learn a new software package is to use it a lot. A second reason is that you will need sophisticated software for the more complicated and real-life situations where you will want to draw samples or analyse complex survey datasets that we will encounter in this course. STATA and R are currently the best software packages fo</w:t>
       </w:r>
       <w:r>
         <w:rPr>
@@ -234,25 +241,43 @@
         <w:rPr>
           <w:lang w:val="en-US"/>
         </w:rPr>
-        <w:t xml:space="preserve">THE </w:t>
-      </w:r>
-      <w:r>
-        <w:rPr>
-          <w:lang w:val="en-US"/>
-        </w:rPr>
-        <w:t xml:space="preserve">exercise week </w:t>
-      </w:r>
-      <w:r>
-        <w:rPr>
-          <w:lang w:val="en-US"/>
-        </w:rPr>
-        <w:t>38</w:t>
-      </w:r>
-      <w:r>
-        <w:rPr>
-          <w:lang w:val="en-US"/>
-        </w:rPr>
-        <w:t xml:space="preserve">.R” </w:t>
+        <w:t>THE</w:t>
+      </w:r>
+      <w:r>
+        <w:rPr>
+          <w:lang w:val="en-US"/>
+        </w:rPr>
+        <w:t>_</w:t>
+      </w:r>
+      <w:r>
+        <w:rPr>
+          <w:lang w:val="en-US"/>
+        </w:rPr>
+        <w:t>exercise</w:t>
+      </w:r>
+      <w:r>
+        <w:rPr>
+          <w:lang w:val="en-US"/>
+        </w:rPr>
+        <w:t>_</w:t>
+      </w:r>
+      <w:r>
+        <w:rPr>
+          <w:lang w:val="en-US"/>
+        </w:rPr>
+        <w:t>week</w:t>
+      </w:r>
+      <w:r>
+        <w:rPr>
+          <w:lang w:val="en-US"/>
+        </w:rPr>
+        <w:t>_2.</w:t>
+      </w:r>
+      <w:r>
+        <w:rPr>
+          <w:lang w:val="en-US"/>
+        </w:rPr>
+        <w:t xml:space="preserve">R” </w:t>
       </w:r>
       <w:r>
         <w:rPr>
@@ -309,8 +334,6 @@
           <w:lang w:val="en-US"/>
         </w:rPr>
       </w:pPr>
-      <w:bookmarkStart w:id="0" w:name="_GoBack"/>
-      <w:bookmarkEnd w:id="0"/>
     </w:p>
     <w:p>
       <w:pPr>
@@ -625,6 +648,7 @@
         <w:rPr>
           <w:lang w:val="en-US"/>
         </w:rPr>
+        <w:lastRenderedPageBreak/>
         <w:t>Repeat questions 5 and 6</w:t>
       </w:r>
       <w:r>
@@ -681,10 +705,103 @@
         <w:rPr>
           <w:lang w:val="en-US"/>
         </w:rPr>
-        <w:t xml:space="preserve">Perhaps you are thinking that repeating the analyses just once is not very informative. The number of Spades will vary every time. However, now imagine repeating the analyses 1000 times (or even more). You then get 1000 means. This is called the “sampling distribution”. We will illustrate the sampling distribution at the start of class in week 39. However, if you wat to take a sneak peek: download and run the file “simulation SRS </w:t>
+        <w:t>Perhaps you are thinking that repeating the analyses just once is not very informative. The number of Spades will vary every time</w:t>
+      </w:r>
+      <w:r>
+        <w:rPr>
+          <w:lang w:val="en-US"/>
+        </w:rPr>
+        <w:t xml:space="preserve"> you take a draw</w:t>
+      </w:r>
+      <w:r>
+        <w:rPr>
+          <w:lang w:val="en-US"/>
+        </w:rPr>
+        <w:t xml:space="preserve">. However, now imagine repeating the analyses 1000 times (or even more). You then get 1000 </w:t>
+      </w:r>
+      <w:r>
+        <w:rPr>
+          <w:lang w:val="en-US"/>
+        </w:rPr>
+        <w:t>estimates of the number of spades in the deck of cards</w:t>
+      </w:r>
+      <w:r>
+        <w:rPr>
+          <w:lang w:val="en-US"/>
+        </w:rPr>
+        <w:t>.</w:t>
+      </w:r>
+      <w:r>
+        <w:rPr>
+          <w:lang w:val="en-US"/>
+        </w:rPr>
+        <w:t xml:space="preserve"> This imaginary distribution of your 1000 estimates </w:t>
+      </w:r>
+      <w:r>
+        <w:rPr>
+          <w:lang w:val="en-US"/>
+        </w:rPr>
+        <w:t>is called the “sampling distribution”. We will illustrate the sampling distribution at the start of class in week 3. However, if you wa</w:t>
+      </w:r>
+      <w:r>
+        <w:rPr>
+          <w:lang w:val="en-US"/>
+        </w:rPr>
+        <w:t>n</w:t>
+      </w:r>
+      <w:r>
+        <w:rPr>
+          <w:lang w:val="en-US"/>
+        </w:rPr>
+        <w:t xml:space="preserve">t to take a sneak peek: </w:t>
+      </w:r>
+    </w:p>
+    <w:p>
+      <w:pPr>
+        <w:pStyle w:val="Lijstalinea"/>
+        <w:rPr>
+          <w:lang w:val="en-US"/>
+        </w:rPr>
+      </w:pPr>
+    </w:p>
+    <w:p>
+      <w:pPr>
+        <w:pStyle w:val="Lijstalinea"/>
+        <w:rPr>
+          <w:lang w:val="en-US"/>
+        </w:rPr>
+      </w:pPr>
+      <w:r>
+        <w:rPr>
+          <w:lang w:val="en-US"/>
+        </w:rPr>
+        <w:t>download and run the file “</w:t>
       </w:r>
       <w:proofErr w:type="spellStart"/>
-      <w:proofErr w:type="gramStart"/>
+      <w:r>
+        <w:rPr>
+          <w:lang w:val="en-US"/>
+        </w:rPr>
+        <w:t>simulation</w:t>
+      </w:r>
+      <w:r>
+        <w:rPr>
+          <w:lang w:val="en-US"/>
+        </w:rPr>
+        <w:t>_</w:t>
+      </w:r>
+      <w:r>
+        <w:rPr>
+          <w:lang w:val="en-US"/>
+        </w:rPr>
+        <w:t>SRS</w:t>
+      </w:r>
+      <w:r>
+        <w:rPr>
+          <w:lang w:val="en-US"/>
+        </w:rPr>
+        <w:t>_</w:t>
+      </w:r>
       <w:r>
         <w:rPr>
           <w:lang w:val="en-US"/>
@@ -692,7 +809,6 @@
         <w:t>cards.R</w:t>
       </w:r>
       <w:proofErr w:type="spellEnd"/>
-      <w:proofErr w:type="gramEnd"/>
       <w:r>
         <w:rPr>
           <w:lang w:val="en-US"/>

</xml_diff>